<commit_message>
edit Guess Phase app
</commit_message>
<xml_diff>
--- a/cheat Sheet Android Stodio.docx
+++ b/cheat Sheet Android Stodio.docx
@@ -1569,18 +1569,7 @@
           <w:sz w:val="17"/>
           <w:szCs w:val="17"/>
         </w:rPr>
-        <w:t>setNegative</w:t>
-      </w:r>
-      <w:bookmarkStart w:id="0" w:name="_GoBack"/>
-      <w:bookmarkEnd w:id="0"/>
-      <w:r>
-        <w:rPr>
-          <w:rFonts w:ascii="Consolas" w:hAnsi="Consolas"/>
-          <w:color w:val="000000"/>
-          <w:sz w:val="17"/>
-          <w:szCs w:val="17"/>
-        </w:rPr>
-        <w:t>Button</w:t>
+        <w:t>setNegativeButton</w:t>
       </w:r>
       <w:proofErr w:type="spellEnd"/>
       <w:proofErr w:type="gramEnd"/>
@@ -2411,6 +2400,1188 @@
           <w:szCs w:val="17"/>
         </w:rPr>
         <w:t xml:space="preserve"> </w:t>
+      </w:r>
+    </w:p>
+    <w:p>
+      <w:pPr>
+        <w:pStyle w:val="Heading1"/>
+        <w:spacing w:before="0" w:beforeAutospacing="0"/>
+        <w:rPr>
+          <w:color w:val="3E4E5A"/>
+        </w:rPr>
+      </w:pPr>
+      <w:r>
+        <w:rPr>
+          <w:rFonts w:ascii="Consolas" w:hAnsi="Consolas"/>
+          <w:color w:val="000000"/>
+          <w:sz w:val="17"/>
+          <w:szCs w:val="17"/>
+        </w:rPr>
+        <w:t> </w:t>
+      </w:r>
+      <w:r>
+        <w:rPr>
+          <w:color w:val="3E4E5A"/>
+        </w:rPr>
+        <w:t>Shared Preferences</w:t>
+      </w:r>
+    </w:p>
+    <w:p>
+      <w:pPr>
+        <w:spacing w:after="100" w:afterAutospacing="1" w:line="432" w:lineRule="atLeast"/>
+        <w:rPr>
+          <w:rFonts w:ascii="Gotham-Rounded-Book" w:eastAsia="Times New Roman" w:hAnsi="Gotham-Rounded-Book" w:cs="Times New Roman"/>
+          <w:color w:val="505050"/>
+          <w:sz w:val="21"/>
+          <w:szCs w:val="21"/>
+        </w:rPr>
+      </w:pPr>
+      <w:r>
+        <w:rPr>
+          <w:rFonts w:ascii="Gotham-Rounded-Book" w:eastAsia="Times New Roman" w:hAnsi="Gotham-Rounded-Book" w:cs="Times New Roman"/>
+          <w:color w:val="505050"/>
+          <w:sz w:val="21"/>
+          <w:szCs w:val="21"/>
+        </w:rPr>
+        <w:t>To use Shared Preferences, we first have to declare our Shared Preferences variable.</w:t>
+      </w:r>
+    </w:p>
+    <w:p>
+      <w:pPr>
+        <w:pStyle w:val="HTMLPreformatted"/>
+        <w:numPr>
+          <w:ilvl w:val="0"/>
+          <w:numId w:val="4"/>
+        </w:numPr>
+        <w:pBdr>
+          <w:top w:val="single" w:sz="6" w:space="2" w:color="888888"/>
+          <w:left w:val="single" w:sz="6" w:space="2" w:color="888888"/>
+          <w:bottom w:val="single" w:sz="6" w:space="2" w:color="888888"/>
+          <w:right w:val="single" w:sz="6" w:space="2" w:color="888888"/>
+        </w:pBdr>
+        <w:tabs>
+          <w:tab w:val="clear" w:pos="720"/>
+        </w:tabs>
+        <w:spacing w:before="100" w:beforeAutospacing="1" w:after="100" w:afterAutospacing="1"/>
+        <w:divId w:val="1051153827"/>
+        <w:rPr>
+          <w:rFonts w:ascii="Consolas" w:hAnsi="Consolas"/>
+          <w:sz w:val="17"/>
+          <w:szCs w:val="17"/>
+        </w:rPr>
+      </w:pPr>
+      <w:r>
+        <w:rPr>
+          <w:rFonts w:ascii="Consolas" w:hAnsi="Consolas"/>
+          <w:color w:val="000088"/>
+          <w:sz w:val="17"/>
+          <w:szCs w:val="17"/>
+        </w:rPr>
+        <w:t>private</w:t>
+      </w:r>
+      <w:r>
+        <w:rPr>
+          <w:rFonts w:ascii="Consolas" w:hAnsi="Consolas"/>
+          <w:color w:val="000000"/>
+          <w:sz w:val="17"/>
+          <w:szCs w:val="17"/>
+        </w:rPr>
+        <w:t xml:space="preserve"> </w:t>
+      </w:r>
+      <w:proofErr w:type="spellStart"/>
+      <w:r>
+        <w:rPr>
+          <w:rFonts w:ascii="Consolas" w:hAnsi="Consolas"/>
+          <w:color w:val="000000"/>
+          <w:sz w:val="17"/>
+          <w:szCs w:val="17"/>
+        </w:rPr>
+        <w:t>lateinit</w:t>
+      </w:r>
+      <w:proofErr w:type="spellEnd"/>
+      <w:r>
+        <w:rPr>
+          <w:rFonts w:ascii="Consolas" w:hAnsi="Consolas"/>
+          <w:color w:val="000000"/>
+          <w:sz w:val="17"/>
+          <w:szCs w:val="17"/>
+        </w:rPr>
+        <w:t xml:space="preserve"> </w:t>
+      </w:r>
+      <w:r>
+        <w:rPr>
+          <w:rFonts w:ascii="Consolas" w:hAnsi="Consolas"/>
+          <w:color w:val="000088"/>
+          <w:sz w:val="17"/>
+          <w:szCs w:val="17"/>
+        </w:rPr>
+        <w:t>var</w:t>
+      </w:r>
+      <w:r>
+        <w:rPr>
+          <w:rFonts w:ascii="Consolas" w:hAnsi="Consolas"/>
+          <w:color w:val="000000"/>
+          <w:sz w:val="17"/>
+          <w:szCs w:val="17"/>
+        </w:rPr>
+        <w:t xml:space="preserve"> </w:t>
+      </w:r>
+      <w:proofErr w:type="spellStart"/>
+      <w:r>
+        <w:rPr>
+          <w:rFonts w:ascii="Consolas" w:hAnsi="Consolas"/>
+          <w:color w:val="000000"/>
+          <w:sz w:val="17"/>
+          <w:szCs w:val="17"/>
+        </w:rPr>
+        <w:t>sharedPreferences</w:t>
+      </w:r>
+      <w:proofErr w:type="spellEnd"/>
+      <w:r>
+        <w:rPr>
+          <w:rFonts w:ascii="Consolas" w:hAnsi="Consolas"/>
+          <w:color w:val="666600"/>
+          <w:sz w:val="17"/>
+          <w:szCs w:val="17"/>
+        </w:rPr>
+        <w:t>:</w:t>
+      </w:r>
+      <w:r>
+        <w:rPr>
+          <w:rFonts w:ascii="Consolas" w:hAnsi="Consolas"/>
+          <w:color w:val="000000"/>
+          <w:sz w:val="17"/>
+          <w:szCs w:val="17"/>
+        </w:rPr>
+        <w:t xml:space="preserve"> </w:t>
+      </w:r>
+      <w:proofErr w:type="spellStart"/>
+      <w:r>
+        <w:rPr>
+          <w:rFonts w:ascii="Consolas" w:hAnsi="Consolas"/>
+          <w:color w:val="660066"/>
+          <w:sz w:val="17"/>
+          <w:szCs w:val="17"/>
+        </w:rPr>
+        <w:t>SharedPreferences</w:t>
+      </w:r>
+      <w:proofErr w:type="spellEnd"/>
+    </w:p>
+    <w:p>
+      <w:pPr>
+        <w:spacing w:after="100" w:afterAutospacing="1" w:line="432" w:lineRule="atLeast"/>
+        <w:rPr>
+          <w:rFonts w:ascii="Gotham-Rounded-Book" w:eastAsia="Times New Roman" w:hAnsi="Gotham-Rounded-Book" w:cs="Times New Roman"/>
+          <w:color w:val="505050"/>
+          <w:sz w:val="21"/>
+          <w:szCs w:val="21"/>
+        </w:rPr>
+      </w:pPr>
+      <w:r>
+        <w:rPr>
+          <w:rFonts w:ascii="Consolas" w:hAnsi="Consolas"/>
+          <w:color w:val="000000"/>
+          <w:sz w:val="17"/>
+          <w:szCs w:val="17"/>
+        </w:rPr>
+        <w:t> </w:t>
+      </w:r>
+      <w:r>
+        <w:rPr>
+          <w:rFonts w:ascii="Gotham-Rounded-Book" w:eastAsia="Times New Roman" w:hAnsi="Gotham-Rounded-Book" w:cs="Times New Roman"/>
+          <w:color w:val="505050"/>
+          <w:sz w:val="21"/>
+          <w:szCs w:val="21"/>
+        </w:rPr>
+        <w:t>Once we initialize Shared Preferences, we can load and save data.</w:t>
+      </w:r>
+    </w:p>
+    <w:p>
+      <w:pPr>
+        <w:spacing w:after="100" w:afterAutospacing="1" w:line="432" w:lineRule="atLeast"/>
+        <w:rPr>
+          <w:rFonts w:ascii="Gotham-Rounded-Book" w:eastAsia="Times New Roman" w:hAnsi="Gotham-Rounded-Book" w:cs="Times New Roman"/>
+          <w:color w:val="505050"/>
+          <w:sz w:val="21"/>
+          <w:szCs w:val="21"/>
+        </w:rPr>
+      </w:pPr>
+      <w:r>
+        <w:rPr>
+          <w:rFonts w:ascii="Gotham-Rounded-Book" w:eastAsia="Times New Roman" w:hAnsi="Gotham-Rounded-Book" w:cs="Times New Roman"/>
+          <w:color w:val="505050"/>
+          <w:sz w:val="21"/>
+          <w:szCs w:val="21"/>
+        </w:rPr>
+        <w:t>But before we do that, let's add the following line to our strings.xml file.</w:t>
+      </w:r>
+    </w:p>
+    <w:p>
+      <w:pPr>
+        <w:pStyle w:val="HTMLPreformatted"/>
+        <w:numPr>
+          <w:ilvl w:val="0"/>
+          <w:numId w:val="5"/>
+        </w:numPr>
+        <w:pBdr>
+          <w:top w:val="single" w:sz="6" w:space="2" w:color="888888"/>
+          <w:left w:val="single" w:sz="6" w:space="2" w:color="888888"/>
+          <w:bottom w:val="single" w:sz="6" w:space="2" w:color="888888"/>
+          <w:right w:val="single" w:sz="6" w:space="2" w:color="888888"/>
+        </w:pBdr>
+        <w:tabs>
+          <w:tab w:val="clear" w:pos="720"/>
+        </w:tabs>
+        <w:spacing w:before="100" w:beforeAutospacing="1" w:after="100" w:afterAutospacing="1"/>
+        <w:divId w:val="421339605"/>
+        <w:rPr>
+          <w:rFonts w:ascii="Consolas" w:hAnsi="Consolas"/>
+          <w:sz w:val="17"/>
+          <w:szCs w:val="17"/>
+        </w:rPr>
+      </w:pPr>
+      <w:r>
+        <w:rPr>
+          <w:rFonts w:ascii="Consolas" w:hAnsi="Consolas"/>
+          <w:sz w:val="17"/>
+          <w:szCs w:val="17"/>
+        </w:rPr>
+        <w:t>&lt;string</w:t>
+      </w:r>
+      <w:r>
+        <w:rPr>
+          <w:rFonts w:ascii="Consolas" w:hAnsi="Consolas"/>
+          <w:color w:val="000000"/>
+          <w:sz w:val="17"/>
+          <w:szCs w:val="17"/>
+        </w:rPr>
+        <w:t xml:space="preserve"> </w:t>
+      </w:r>
+      <w:r>
+        <w:rPr>
+          <w:rFonts w:ascii="Consolas" w:hAnsi="Consolas"/>
+          <w:sz w:val="17"/>
+          <w:szCs w:val="17"/>
+        </w:rPr>
+        <w:t>name</w:t>
+      </w:r>
+      <w:r>
+        <w:rPr>
+          <w:rFonts w:ascii="Consolas" w:hAnsi="Consolas"/>
+          <w:color w:val="666600"/>
+          <w:sz w:val="17"/>
+          <w:szCs w:val="17"/>
+        </w:rPr>
+        <w:t>=</w:t>
+      </w:r>
+      <w:r>
+        <w:rPr>
+          <w:rFonts w:ascii="Consolas" w:hAnsi="Consolas"/>
+          <w:sz w:val="17"/>
+          <w:szCs w:val="17"/>
+        </w:rPr>
+        <w:t>"preference_file_key"&gt;</w:t>
+      </w:r>
+      <w:r>
+        <w:rPr>
+          <w:rFonts w:ascii="Consolas" w:hAnsi="Consolas"/>
+          <w:color w:val="000000"/>
+          <w:sz w:val="17"/>
+          <w:szCs w:val="17"/>
+        </w:rPr>
+        <w:t>com.</w:t>
+      </w:r>
+      <w:proofErr w:type="gramStart"/>
+      <w:r>
+        <w:rPr>
+          <w:rFonts w:ascii="Consolas" w:hAnsi="Consolas"/>
+          <w:color w:val="000000"/>
+          <w:sz w:val="17"/>
+          <w:szCs w:val="17"/>
+        </w:rPr>
+        <w:t>example.helloworld</w:t>
+      </w:r>
+      <w:proofErr w:type="gramEnd"/>
+      <w:r>
+        <w:rPr>
+          <w:rFonts w:ascii="Consolas" w:hAnsi="Consolas"/>
+          <w:color w:val="000000"/>
+          <w:sz w:val="17"/>
+          <w:szCs w:val="17"/>
+        </w:rPr>
+        <w:t>.PREFERENCE_FILE_KEY</w:t>
+      </w:r>
+      <w:r>
+        <w:rPr>
+          <w:rFonts w:ascii="Consolas" w:hAnsi="Consolas"/>
+          <w:sz w:val="17"/>
+          <w:szCs w:val="17"/>
+        </w:rPr>
+        <w:t>&lt;/string&gt;</w:t>
+      </w:r>
+    </w:p>
+    <w:p>
+      <w:pPr>
+        <w:spacing w:after="100" w:afterAutospacing="1" w:line="432" w:lineRule="atLeast"/>
+        <w:rPr>
+          <w:rFonts w:ascii="Gotham-Rounded-Book" w:eastAsia="Times New Roman" w:hAnsi="Gotham-Rounded-Book" w:cs="Times New Roman"/>
+          <w:color w:val="505050"/>
+          <w:sz w:val="21"/>
+          <w:szCs w:val="21"/>
+        </w:rPr>
+      </w:pPr>
+      <w:r>
+        <w:rPr>
+          <w:rFonts w:ascii="Consolas" w:hAnsi="Consolas"/>
+          <w:color w:val="000000"/>
+          <w:sz w:val="17"/>
+          <w:szCs w:val="17"/>
+        </w:rPr>
+        <w:lastRenderedPageBreak/>
+        <w:t> </w:t>
+      </w:r>
+      <w:r>
+        <w:rPr>
+          <w:rFonts w:ascii="Gotham-Rounded-Book" w:eastAsia="Times New Roman" w:hAnsi="Gotham-Rounded-Book" w:cs="Times New Roman"/>
+          <w:color w:val="505050"/>
+          <w:sz w:val="21"/>
+          <w:szCs w:val="21"/>
+        </w:rPr>
+        <w:t>Now we can refer to the Shar</w:t>
+      </w:r>
+      <w:bookmarkStart w:id="0" w:name="_GoBack"/>
+      <w:bookmarkEnd w:id="0"/>
+      <w:r>
+        <w:rPr>
+          <w:rFonts w:ascii="Gotham-Rounded-Book" w:eastAsia="Times New Roman" w:hAnsi="Gotham-Rounded-Book" w:cs="Times New Roman"/>
+          <w:color w:val="505050"/>
+          <w:sz w:val="21"/>
+          <w:szCs w:val="21"/>
+        </w:rPr>
+        <w:t>ed Preferences string.</w:t>
+      </w:r>
+    </w:p>
+    <w:p>
+      <w:pPr>
+        <w:pStyle w:val="HTMLPreformatted"/>
+        <w:numPr>
+          <w:ilvl w:val="0"/>
+          <w:numId w:val="6"/>
+        </w:numPr>
+        <w:pBdr>
+          <w:top w:val="single" w:sz="6" w:space="2" w:color="888888"/>
+          <w:left w:val="single" w:sz="6" w:space="2" w:color="888888"/>
+          <w:bottom w:val="single" w:sz="6" w:space="2" w:color="888888"/>
+          <w:right w:val="single" w:sz="6" w:space="2" w:color="888888"/>
+        </w:pBdr>
+        <w:tabs>
+          <w:tab w:val="clear" w:pos="720"/>
+        </w:tabs>
+        <w:spacing w:before="100" w:beforeAutospacing="1" w:after="100" w:afterAutospacing="1"/>
+        <w:divId w:val="737291578"/>
+        <w:rPr>
+          <w:rFonts w:ascii="Consolas" w:hAnsi="Consolas"/>
+          <w:sz w:val="17"/>
+          <w:szCs w:val="17"/>
+        </w:rPr>
+      </w:pPr>
+      <w:proofErr w:type="spellStart"/>
+      <w:r>
+        <w:rPr>
+          <w:rFonts w:ascii="Consolas" w:hAnsi="Consolas"/>
+          <w:color w:val="000000"/>
+          <w:sz w:val="17"/>
+          <w:szCs w:val="17"/>
+        </w:rPr>
+        <w:t>sharedPreferences</w:t>
+      </w:r>
+      <w:proofErr w:type="spellEnd"/>
+      <w:r>
+        <w:rPr>
+          <w:rFonts w:ascii="Consolas" w:hAnsi="Consolas"/>
+          <w:color w:val="000000"/>
+          <w:sz w:val="17"/>
+          <w:szCs w:val="17"/>
+        </w:rPr>
+        <w:t xml:space="preserve"> </w:t>
+      </w:r>
+      <w:r>
+        <w:rPr>
+          <w:rFonts w:ascii="Consolas" w:hAnsi="Consolas"/>
+          <w:color w:val="666600"/>
+          <w:sz w:val="17"/>
+          <w:szCs w:val="17"/>
+        </w:rPr>
+        <w:t>=</w:t>
+      </w:r>
+      <w:r>
+        <w:rPr>
+          <w:rFonts w:ascii="Consolas" w:hAnsi="Consolas"/>
+          <w:color w:val="000000"/>
+          <w:sz w:val="17"/>
+          <w:szCs w:val="17"/>
+        </w:rPr>
+        <w:t xml:space="preserve"> </w:t>
+      </w:r>
+      <w:proofErr w:type="spellStart"/>
+      <w:proofErr w:type="gramStart"/>
+      <w:r>
+        <w:rPr>
+          <w:rFonts w:ascii="Consolas" w:hAnsi="Consolas"/>
+          <w:color w:val="000088"/>
+          <w:sz w:val="17"/>
+          <w:szCs w:val="17"/>
+        </w:rPr>
+        <w:t>this</w:t>
+      </w:r>
+      <w:r>
+        <w:rPr>
+          <w:rFonts w:ascii="Consolas" w:hAnsi="Consolas"/>
+          <w:color w:val="666600"/>
+          <w:sz w:val="17"/>
+          <w:szCs w:val="17"/>
+        </w:rPr>
+        <w:t>.</w:t>
+      </w:r>
+      <w:r>
+        <w:rPr>
+          <w:rFonts w:ascii="Consolas" w:hAnsi="Consolas"/>
+          <w:color w:val="000000"/>
+          <w:sz w:val="17"/>
+          <w:szCs w:val="17"/>
+        </w:rPr>
+        <w:t>getSharedPreferences</w:t>
+      </w:r>
+      <w:proofErr w:type="spellEnd"/>
+      <w:proofErr w:type="gramEnd"/>
+      <w:r>
+        <w:rPr>
+          <w:rFonts w:ascii="Consolas" w:hAnsi="Consolas"/>
+          <w:color w:val="666600"/>
+          <w:sz w:val="17"/>
+          <w:szCs w:val="17"/>
+        </w:rPr>
+        <w:t>(</w:t>
+      </w:r>
+    </w:p>
+    <w:p>
+      <w:pPr>
+        <w:pStyle w:val="HTMLPreformatted"/>
+        <w:numPr>
+          <w:ilvl w:val="0"/>
+          <w:numId w:val="6"/>
+        </w:numPr>
+        <w:pBdr>
+          <w:top w:val="single" w:sz="6" w:space="2" w:color="888888"/>
+          <w:left w:val="single" w:sz="6" w:space="2" w:color="888888"/>
+          <w:bottom w:val="single" w:sz="6" w:space="2" w:color="888888"/>
+          <w:right w:val="single" w:sz="6" w:space="2" w:color="888888"/>
+        </w:pBdr>
+        <w:tabs>
+          <w:tab w:val="clear" w:pos="720"/>
+        </w:tabs>
+        <w:spacing w:before="100" w:beforeAutospacing="1" w:after="100" w:afterAutospacing="1"/>
+        <w:divId w:val="737291578"/>
+        <w:rPr>
+          <w:rFonts w:ascii="Consolas" w:hAnsi="Consolas"/>
+          <w:sz w:val="17"/>
+          <w:szCs w:val="17"/>
+        </w:rPr>
+      </w:pPr>
+      <w:r>
+        <w:rPr>
+          <w:rFonts w:ascii="Consolas" w:hAnsi="Consolas"/>
+          <w:color w:val="000000"/>
+          <w:sz w:val="17"/>
+          <w:szCs w:val="17"/>
+        </w:rPr>
+        <w:tab/>
+      </w:r>
+      <w:proofErr w:type="spellStart"/>
+      <w:r>
+        <w:rPr>
+          <w:rFonts w:ascii="Consolas" w:hAnsi="Consolas"/>
+          <w:color w:val="000000"/>
+          <w:sz w:val="17"/>
+          <w:szCs w:val="17"/>
+        </w:rPr>
+        <w:t>getString</w:t>
+      </w:r>
+      <w:proofErr w:type="spellEnd"/>
+      <w:r>
+        <w:rPr>
+          <w:rFonts w:ascii="Consolas" w:hAnsi="Consolas"/>
+          <w:color w:val="666600"/>
+          <w:sz w:val="17"/>
+          <w:szCs w:val="17"/>
+        </w:rPr>
+        <w:t>(</w:t>
+      </w:r>
+      <w:proofErr w:type="spellStart"/>
+      <w:proofErr w:type="gramStart"/>
+      <w:r>
+        <w:rPr>
+          <w:rFonts w:ascii="Consolas" w:hAnsi="Consolas"/>
+          <w:color w:val="000000"/>
+          <w:sz w:val="17"/>
+          <w:szCs w:val="17"/>
+        </w:rPr>
+        <w:t>R</w:t>
+      </w:r>
+      <w:r>
+        <w:rPr>
+          <w:rFonts w:ascii="Consolas" w:hAnsi="Consolas"/>
+          <w:color w:val="666600"/>
+          <w:sz w:val="17"/>
+          <w:szCs w:val="17"/>
+        </w:rPr>
+        <w:t>.</w:t>
+      </w:r>
+      <w:r>
+        <w:rPr>
+          <w:rFonts w:ascii="Consolas" w:hAnsi="Consolas"/>
+          <w:color w:val="000088"/>
+          <w:sz w:val="17"/>
+          <w:szCs w:val="17"/>
+        </w:rPr>
+        <w:t>string</w:t>
+      </w:r>
+      <w:proofErr w:type="gramEnd"/>
+      <w:r>
+        <w:rPr>
+          <w:rFonts w:ascii="Consolas" w:hAnsi="Consolas"/>
+          <w:color w:val="666600"/>
+          <w:sz w:val="17"/>
+          <w:szCs w:val="17"/>
+        </w:rPr>
+        <w:t>.</w:t>
+      </w:r>
+      <w:r>
+        <w:rPr>
+          <w:rFonts w:ascii="Consolas" w:hAnsi="Consolas"/>
+          <w:color w:val="000000"/>
+          <w:sz w:val="17"/>
+          <w:szCs w:val="17"/>
+        </w:rPr>
+        <w:t>preference_file_key</w:t>
+      </w:r>
+      <w:proofErr w:type="spellEnd"/>
+      <w:r>
+        <w:rPr>
+          <w:rFonts w:ascii="Consolas" w:hAnsi="Consolas"/>
+          <w:color w:val="666600"/>
+          <w:sz w:val="17"/>
+          <w:szCs w:val="17"/>
+        </w:rPr>
+        <w:t>),</w:t>
+      </w:r>
+      <w:r>
+        <w:rPr>
+          <w:rFonts w:ascii="Consolas" w:hAnsi="Consolas"/>
+          <w:color w:val="000000"/>
+          <w:sz w:val="17"/>
+          <w:szCs w:val="17"/>
+        </w:rPr>
+        <w:t xml:space="preserve"> </w:t>
+      </w:r>
+      <w:proofErr w:type="spellStart"/>
+      <w:r>
+        <w:rPr>
+          <w:rFonts w:ascii="Consolas" w:hAnsi="Consolas"/>
+          <w:color w:val="660066"/>
+          <w:sz w:val="17"/>
+          <w:szCs w:val="17"/>
+        </w:rPr>
+        <w:t>Context</w:t>
+      </w:r>
+      <w:r>
+        <w:rPr>
+          <w:rFonts w:ascii="Consolas" w:hAnsi="Consolas"/>
+          <w:color w:val="666600"/>
+          <w:sz w:val="17"/>
+          <w:szCs w:val="17"/>
+        </w:rPr>
+        <w:t>.</w:t>
+      </w:r>
+      <w:r>
+        <w:rPr>
+          <w:rFonts w:ascii="Consolas" w:hAnsi="Consolas"/>
+          <w:color w:val="000000"/>
+          <w:sz w:val="17"/>
+          <w:szCs w:val="17"/>
+        </w:rPr>
+        <w:t>MODE_PRIVATE</w:t>
+      </w:r>
+      <w:proofErr w:type="spellEnd"/>
+      <w:r>
+        <w:rPr>
+          <w:rFonts w:ascii="Consolas" w:hAnsi="Consolas"/>
+          <w:color w:val="666600"/>
+          <w:sz w:val="17"/>
+          <w:szCs w:val="17"/>
+        </w:rPr>
+        <w:t>)</w:t>
+      </w:r>
+    </w:p>
+    <w:p>
+      <w:pPr>
+        <w:pStyle w:val="HTMLPreformatted"/>
+        <w:numPr>
+          <w:ilvl w:val="0"/>
+          <w:numId w:val="6"/>
+        </w:numPr>
+        <w:pBdr>
+          <w:top w:val="single" w:sz="6" w:space="2" w:color="888888"/>
+          <w:left w:val="single" w:sz="6" w:space="2" w:color="888888"/>
+          <w:bottom w:val="single" w:sz="6" w:space="2" w:color="888888"/>
+          <w:right w:val="single" w:sz="6" w:space="2" w:color="888888"/>
+        </w:pBdr>
+        <w:tabs>
+          <w:tab w:val="clear" w:pos="720"/>
+        </w:tabs>
+        <w:spacing w:before="100" w:beforeAutospacing="1" w:after="100" w:afterAutospacing="1"/>
+        <w:divId w:val="737291578"/>
+        <w:rPr>
+          <w:rFonts w:ascii="Consolas" w:hAnsi="Consolas"/>
+          <w:sz w:val="17"/>
+          <w:szCs w:val="17"/>
+        </w:rPr>
+      </w:pPr>
+      <w:proofErr w:type="spellStart"/>
+      <w:r>
+        <w:rPr>
+          <w:rFonts w:ascii="Consolas" w:hAnsi="Consolas"/>
+          <w:color w:val="000000"/>
+          <w:sz w:val="17"/>
+          <w:szCs w:val="17"/>
+        </w:rPr>
+        <w:t>myMessage</w:t>
+      </w:r>
+      <w:proofErr w:type="spellEnd"/>
+      <w:r>
+        <w:rPr>
+          <w:rFonts w:ascii="Consolas" w:hAnsi="Consolas"/>
+          <w:color w:val="000000"/>
+          <w:sz w:val="17"/>
+          <w:szCs w:val="17"/>
+        </w:rPr>
+        <w:t xml:space="preserve"> </w:t>
+      </w:r>
+      <w:r>
+        <w:rPr>
+          <w:rFonts w:ascii="Consolas" w:hAnsi="Consolas"/>
+          <w:color w:val="666600"/>
+          <w:sz w:val="17"/>
+          <w:szCs w:val="17"/>
+        </w:rPr>
+        <w:t>=</w:t>
+      </w:r>
+      <w:r>
+        <w:rPr>
+          <w:rFonts w:ascii="Consolas" w:hAnsi="Consolas"/>
+          <w:color w:val="000000"/>
+          <w:sz w:val="17"/>
+          <w:szCs w:val="17"/>
+        </w:rPr>
+        <w:t xml:space="preserve"> </w:t>
+      </w:r>
+      <w:proofErr w:type="spellStart"/>
+      <w:r>
+        <w:rPr>
+          <w:rFonts w:ascii="Consolas" w:hAnsi="Consolas"/>
+          <w:color w:val="000000"/>
+          <w:sz w:val="17"/>
+          <w:szCs w:val="17"/>
+        </w:rPr>
+        <w:t>sharedPreferences</w:t>
+      </w:r>
+      <w:r>
+        <w:rPr>
+          <w:rFonts w:ascii="Consolas" w:hAnsi="Consolas"/>
+          <w:color w:val="666600"/>
+          <w:sz w:val="17"/>
+          <w:szCs w:val="17"/>
+        </w:rPr>
+        <w:t>.</w:t>
+      </w:r>
+      <w:r>
+        <w:rPr>
+          <w:rFonts w:ascii="Consolas" w:hAnsi="Consolas"/>
+          <w:color w:val="000000"/>
+          <w:sz w:val="17"/>
+          <w:szCs w:val="17"/>
+        </w:rPr>
+        <w:t>getString</w:t>
+      </w:r>
+      <w:proofErr w:type="spellEnd"/>
+      <w:r>
+        <w:rPr>
+          <w:rFonts w:ascii="Consolas" w:hAnsi="Consolas"/>
+          <w:color w:val="666600"/>
+          <w:sz w:val="17"/>
+          <w:szCs w:val="17"/>
+        </w:rPr>
+        <w:t>(</w:t>
+      </w:r>
+      <w:r>
+        <w:rPr>
+          <w:rFonts w:ascii="Consolas" w:hAnsi="Consolas"/>
+          <w:color w:val="008800"/>
+          <w:sz w:val="17"/>
+          <w:szCs w:val="17"/>
+        </w:rPr>
+        <w:t>"</w:t>
+      </w:r>
+      <w:proofErr w:type="spellStart"/>
+      <w:r>
+        <w:rPr>
+          <w:rFonts w:ascii="Consolas" w:hAnsi="Consolas"/>
+          <w:color w:val="008800"/>
+          <w:sz w:val="17"/>
+          <w:szCs w:val="17"/>
+        </w:rPr>
+        <w:t>myMessage</w:t>
+      </w:r>
+      <w:proofErr w:type="spellEnd"/>
+      <w:r>
+        <w:rPr>
+          <w:rFonts w:ascii="Consolas" w:hAnsi="Consolas"/>
+          <w:color w:val="008800"/>
+          <w:sz w:val="17"/>
+          <w:szCs w:val="17"/>
+        </w:rPr>
+        <w:t>"</w:t>
+      </w:r>
+      <w:r>
+        <w:rPr>
+          <w:rFonts w:ascii="Consolas" w:hAnsi="Consolas"/>
+          <w:color w:val="666600"/>
+          <w:sz w:val="17"/>
+          <w:szCs w:val="17"/>
+        </w:rPr>
+        <w:t>,</w:t>
+      </w:r>
+      <w:r>
+        <w:rPr>
+          <w:rFonts w:ascii="Consolas" w:hAnsi="Consolas"/>
+          <w:color w:val="000000"/>
+          <w:sz w:val="17"/>
+          <w:szCs w:val="17"/>
+        </w:rPr>
+        <w:t xml:space="preserve"> </w:t>
+      </w:r>
+      <w:r>
+        <w:rPr>
+          <w:rFonts w:ascii="Consolas" w:hAnsi="Consolas"/>
+          <w:color w:val="008800"/>
+          <w:sz w:val="17"/>
+          <w:szCs w:val="17"/>
+        </w:rPr>
+        <w:t>""</w:t>
+      </w:r>
+      <w:proofErr w:type="gramStart"/>
+      <w:r>
+        <w:rPr>
+          <w:rFonts w:ascii="Consolas" w:hAnsi="Consolas"/>
+          <w:color w:val="666600"/>
+          <w:sz w:val="17"/>
+          <w:szCs w:val="17"/>
+        </w:rPr>
+        <w:t>).</w:t>
+      </w:r>
+      <w:proofErr w:type="spellStart"/>
+      <w:r>
+        <w:rPr>
+          <w:rFonts w:ascii="Consolas" w:hAnsi="Consolas"/>
+          <w:color w:val="000000"/>
+          <w:sz w:val="17"/>
+          <w:szCs w:val="17"/>
+        </w:rPr>
+        <w:t>toString</w:t>
+      </w:r>
+      <w:proofErr w:type="spellEnd"/>
+      <w:proofErr w:type="gramEnd"/>
+      <w:r>
+        <w:rPr>
+          <w:rFonts w:ascii="Consolas" w:hAnsi="Consolas"/>
+          <w:color w:val="666600"/>
+          <w:sz w:val="17"/>
+          <w:szCs w:val="17"/>
+        </w:rPr>
+        <w:t>()</w:t>
+      </w:r>
+      <w:r>
+        <w:rPr>
+          <w:rFonts w:ascii="Consolas" w:hAnsi="Consolas"/>
+          <w:color w:val="000000"/>
+          <w:sz w:val="17"/>
+          <w:szCs w:val="17"/>
+        </w:rPr>
+        <w:t xml:space="preserve">  </w:t>
+      </w:r>
+      <w:r>
+        <w:rPr>
+          <w:rFonts w:ascii="Consolas" w:hAnsi="Consolas"/>
+          <w:color w:val="880000"/>
+          <w:sz w:val="17"/>
+          <w:szCs w:val="17"/>
+        </w:rPr>
+        <w:t>// --&gt; retrieves data from Shared Preferences</w:t>
+      </w:r>
+    </w:p>
+    <w:p>
+      <w:pPr>
+        <w:pStyle w:val="HTMLPreformatted"/>
+        <w:numPr>
+          <w:ilvl w:val="0"/>
+          <w:numId w:val="6"/>
+        </w:numPr>
+        <w:pBdr>
+          <w:top w:val="single" w:sz="6" w:space="2" w:color="888888"/>
+          <w:left w:val="single" w:sz="6" w:space="2" w:color="888888"/>
+          <w:bottom w:val="single" w:sz="6" w:space="2" w:color="888888"/>
+          <w:right w:val="single" w:sz="6" w:space="2" w:color="888888"/>
+        </w:pBdr>
+        <w:tabs>
+          <w:tab w:val="clear" w:pos="720"/>
+        </w:tabs>
+        <w:spacing w:before="100" w:beforeAutospacing="1" w:after="100" w:afterAutospacing="1"/>
+        <w:divId w:val="737291578"/>
+        <w:rPr>
+          <w:rFonts w:ascii="Consolas" w:hAnsi="Consolas"/>
+          <w:sz w:val="17"/>
+          <w:szCs w:val="17"/>
+        </w:rPr>
+      </w:pPr>
+      <w:r>
+        <w:rPr>
+          <w:rFonts w:ascii="Consolas" w:hAnsi="Consolas"/>
+          <w:color w:val="880000"/>
+          <w:sz w:val="17"/>
+          <w:szCs w:val="17"/>
+        </w:rPr>
+        <w:t>// We can save data with the following code</w:t>
+      </w:r>
+    </w:p>
+    <w:p>
+      <w:pPr>
+        <w:pStyle w:val="HTMLPreformatted"/>
+        <w:numPr>
+          <w:ilvl w:val="0"/>
+          <w:numId w:val="6"/>
+        </w:numPr>
+        <w:pBdr>
+          <w:top w:val="single" w:sz="6" w:space="2" w:color="888888"/>
+          <w:left w:val="single" w:sz="6" w:space="2" w:color="888888"/>
+          <w:bottom w:val="single" w:sz="6" w:space="2" w:color="888888"/>
+          <w:right w:val="single" w:sz="6" w:space="2" w:color="888888"/>
+        </w:pBdr>
+        <w:tabs>
+          <w:tab w:val="clear" w:pos="720"/>
+        </w:tabs>
+        <w:spacing w:before="100" w:beforeAutospacing="1" w:after="100" w:afterAutospacing="1"/>
+        <w:divId w:val="737291578"/>
+        <w:rPr>
+          <w:rFonts w:ascii="Consolas" w:hAnsi="Consolas"/>
+          <w:sz w:val="17"/>
+          <w:szCs w:val="17"/>
+        </w:rPr>
+      </w:pPr>
+      <w:proofErr w:type="gramStart"/>
+      <w:r>
+        <w:rPr>
+          <w:rFonts w:ascii="Consolas" w:hAnsi="Consolas"/>
+          <w:color w:val="000088"/>
+          <w:sz w:val="17"/>
+          <w:szCs w:val="17"/>
+        </w:rPr>
+        <w:t>with</w:t>
+      </w:r>
+      <w:r>
+        <w:rPr>
+          <w:rFonts w:ascii="Consolas" w:hAnsi="Consolas"/>
+          <w:color w:val="666600"/>
+          <w:sz w:val="17"/>
+          <w:szCs w:val="17"/>
+        </w:rPr>
+        <w:t>(</w:t>
+      </w:r>
+      <w:proofErr w:type="spellStart"/>
+      <w:proofErr w:type="gramEnd"/>
+      <w:r>
+        <w:rPr>
+          <w:rFonts w:ascii="Consolas" w:hAnsi="Consolas"/>
+          <w:color w:val="000000"/>
+          <w:sz w:val="17"/>
+          <w:szCs w:val="17"/>
+        </w:rPr>
+        <w:t>sharedPreferences</w:t>
+      </w:r>
+      <w:r>
+        <w:rPr>
+          <w:rFonts w:ascii="Consolas" w:hAnsi="Consolas"/>
+          <w:color w:val="666600"/>
+          <w:sz w:val="17"/>
+          <w:szCs w:val="17"/>
+        </w:rPr>
+        <w:t>.</w:t>
+      </w:r>
+      <w:r>
+        <w:rPr>
+          <w:rFonts w:ascii="Consolas" w:hAnsi="Consolas"/>
+          <w:color w:val="000000"/>
+          <w:sz w:val="17"/>
+          <w:szCs w:val="17"/>
+        </w:rPr>
+        <w:t>edit</w:t>
+      </w:r>
+      <w:proofErr w:type="spellEnd"/>
+      <w:r>
+        <w:rPr>
+          <w:rFonts w:ascii="Consolas" w:hAnsi="Consolas"/>
+          <w:color w:val="666600"/>
+          <w:sz w:val="17"/>
+          <w:szCs w:val="17"/>
+        </w:rPr>
+        <w:t>())</w:t>
+      </w:r>
+      <w:r>
+        <w:rPr>
+          <w:rFonts w:ascii="Consolas" w:hAnsi="Consolas"/>
+          <w:color w:val="000000"/>
+          <w:sz w:val="17"/>
+          <w:szCs w:val="17"/>
+        </w:rPr>
+        <w:t xml:space="preserve"> </w:t>
+      </w:r>
+      <w:r>
+        <w:rPr>
+          <w:rFonts w:ascii="Consolas" w:hAnsi="Consolas"/>
+          <w:color w:val="666600"/>
+          <w:sz w:val="17"/>
+          <w:szCs w:val="17"/>
+        </w:rPr>
+        <w:t>{</w:t>
+      </w:r>
+    </w:p>
+    <w:p>
+      <w:pPr>
+        <w:pStyle w:val="HTMLPreformatted"/>
+        <w:numPr>
+          <w:ilvl w:val="0"/>
+          <w:numId w:val="6"/>
+        </w:numPr>
+        <w:pBdr>
+          <w:top w:val="single" w:sz="6" w:space="2" w:color="888888"/>
+          <w:left w:val="single" w:sz="6" w:space="2" w:color="888888"/>
+          <w:bottom w:val="single" w:sz="6" w:space="2" w:color="888888"/>
+          <w:right w:val="single" w:sz="6" w:space="2" w:color="888888"/>
+        </w:pBdr>
+        <w:tabs>
+          <w:tab w:val="clear" w:pos="720"/>
+        </w:tabs>
+        <w:spacing w:before="100" w:beforeAutospacing="1" w:after="100" w:afterAutospacing="1"/>
+        <w:divId w:val="737291578"/>
+        <w:rPr>
+          <w:rFonts w:ascii="Consolas" w:hAnsi="Consolas"/>
+          <w:sz w:val="17"/>
+          <w:szCs w:val="17"/>
+        </w:rPr>
+      </w:pPr>
+      <w:r>
+        <w:rPr>
+          <w:rFonts w:ascii="Consolas" w:hAnsi="Consolas"/>
+          <w:color w:val="000000"/>
+          <w:sz w:val="17"/>
+          <w:szCs w:val="17"/>
+        </w:rPr>
+        <w:t>    </w:t>
+      </w:r>
+      <w:proofErr w:type="spellStart"/>
+      <w:proofErr w:type="gramStart"/>
+      <w:r>
+        <w:rPr>
+          <w:rFonts w:ascii="Consolas" w:hAnsi="Consolas"/>
+          <w:color w:val="000000"/>
+          <w:sz w:val="17"/>
+          <w:szCs w:val="17"/>
+        </w:rPr>
+        <w:t>putString</w:t>
+      </w:r>
+      <w:proofErr w:type="spellEnd"/>
+      <w:r>
+        <w:rPr>
+          <w:rFonts w:ascii="Consolas" w:hAnsi="Consolas"/>
+          <w:color w:val="666600"/>
+          <w:sz w:val="17"/>
+          <w:szCs w:val="17"/>
+        </w:rPr>
+        <w:t>(</w:t>
+      </w:r>
+      <w:proofErr w:type="gramEnd"/>
+      <w:r>
+        <w:rPr>
+          <w:rFonts w:ascii="Consolas" w:hAnsi="Consolas"/>
+          <w:color w:val="008800"/>
+          <w:sz w:val="17"/>
+          <w:szCs w:val="17"/>
+        </w:rPr>
+        <w:t>"</w:t>
+      </w:r>
+      <w:proofErr w:type="spellStart"/>
+      <w:r>
+        <w:rPr>
+          <w:rFonts w:ascii="Consolas" w:hAnsi="Consolas"/>
+          <w:color w:val="008800"/>
+          <w:sz w:val="17"/>
+          <w:szCs w:val="17"/>
+        </w:rPr>
+        <w:t>myMessage</w:t>
+      </w:r>
+      <w:proofErr w:type="spellEnd"/>
+      <w:r>
+        <w:rPr>
+          <w:rFonts w:ascii="Consolas" w:hAnsi="Consolas"/>
+          <w:color w:val="008800"/>
+          <w:sz w:val="17"/>
+          <w:szCs w:val="17"/>
+        </w:rPr>
+        <w:t>"</w:t>
+      </w:r>
+      <w:r>
+        <w:rPr>
+          <w:rFonts w:ascii="Consolas" w:hAnsi="Consolas"/>
+          <w:color w:val="666600"/>
+          <w:sz w:val="17"/>
+          <w:szCs w:val="17"/>
+        </w:rPr>
+        <w:t>,</w:t>
+      </w:r>
+      <w:r>
+        <w:rPr>
+          <w:rFonts w:ascii="Consolas" w:hAnsi="Consolas"/>
+          <w:color w:val="000000"/>
+          <w:sz w:val="17"/>
+          <w:szCs w:val="17"/>
+        </w:rPr>
+        <w:t xml:space="preserve"> </w:t>
+      </w:r>
+      <w:proofErr w:type="spellStart"/>
+      <w:r>
+        <w:rPr>
+          <w:rFonts w:ascii="Consolas" w:hAnsi="Consolas"/>
+          <w:color w:val="000000"/>
+          <w:sz w:val="17"/>
+          <w:szCs w:val="17"/>
+        </w:rPr>
+        <w:t>myMessage</w:t>
+      </w:r>
+      <w:proofErr w:type="spellEnd"/>
+      <w:r>
+        <w:rPr>
+          <w:rFonts w:ascii="Consolas" w:hAnsi="Consolas"/>
+          <w:color w:val="666600"/>
+          <w:sz w:val="17"/>
+          <w:szCs w:val="17"/>
+        </w:rPr>
+        <w:t>)</w:t>
+      </w:r>
+    </w:p>
+    <w:p>
+      <w:pPr>
+        <w:pStyle w:val="HTMLPreformatted"/>
+        <w:numPr>
+          <w:ilvl w:val="0"/>
+          <w:numId w:val="6"/>
+        </w:numPr>
+        <w:pBdr>
+          <w:top w:val="single" w:sz="6" w:space="2" w:color="888888"/>
+          <w:left w:val="single" w:sz="6" w:space="2" w:color="888888"/>
+          <w:bottom w:val="single" w:sz="6" w:space="2" w:color="888888"/>
+          <w:right w:val="single" w:sz="6" w:space="2" w:color="888888"/>
+        </w:pBdr>
+        <w:tabs>
+          <w:tab w:val="clear" w:pos="720"/>
+        </w:tabs>
+        <w:spacing w:before="100" w:beforeAutospacing="1" w:after="100" w:afterAutospacing="1"/>
+        <w:divId w:val="737291578"/>
+        <w:rPr>
+          <w:rFonts w:ascii="Consolas" w:hAnsi="Consolas"/>
+          <w:sz w:val="17"/>
+          <w:szCs w:val="17"/>
+        </w:rPr>
+      </w:pPr>
+      <w:r>
+        <w:rPr>
+          <w:rFonts w:ascii="Consolas" w:hAnsi="Consolas"/>
+          <w:color w:val="000000"/>
+          <w:sz w:val="17"/>
+          <w:szCs w:val="17"/>
+        </w:rPr>
+        <w:t xml:space="preserve">    </w:t>
+      </w:r>
+      <w:proofErr w:type="gramStart"/>
+      <w:r>
+        <w:rPr>
+          <w:rFonts w:ascii="Consolas" w:hAnsi="Consolas"/>
+          <w:color w:val="000000"/>
+          <w:sz w:val="17"/>
+          <w:szCs w:val="17"/>
+        </w:rPr>
+        <w:t>apply</w:t>
+      </w:r>
+      <w:r>
+        <w:rPr>
+          <w:rFonts w:ascii="Consolas" w:hAnsi="Consolas"/>
+          <w:color w:val="666600"/>
+          <w:sz w:val="17"/>
+          <w:szCs w:val="17"/>
+        </w:rPr>
+        <w:t>(</w:t>
+      </w:r>
+      <w:proofErr w:type="gramEnd"/>
+      <w:r>
+        <w:rPr>
+          <w:rFonts w:ascii="Consolas" w:hAnsi="Consolas"/>
+          <w:color w:val="666600"/>
+          <w:sz w:val="17"/>
+          <w:szCs w:val="17"/>
+        </w:rPr>
+        <w:t>)</w:t>
+      </w:r>
+    </w:p>
+    <w:p>
+      <w:pPr>
+        <w:pStyle w:val="HTMLPreformatted"/>
+        <w:numPr>
+          <w:ilvl w:val="0"/>
+          <w:numId w:val="6"/>
+        </w:numPr>
+        <w:pBdr>
+          <w:top w:val="single" w:sz="6" w:space="2" w:color="888888"/>
+          <w:left w:val="single" w:sz="6" w:space="2" w:color="888888"/>
+          <w:bottom w:val="single" w:sz="6" w:space="2" w:color="888888"/>
+          <w:right w:val="single" w:sz="6" w:space="2" w:color="888888"/>
+        </w:pBdr>
+        <w:tabs>
+          <w:tab w:val="clear" w:pos="720"/>
+        </w:tabs>
+        <w:spacing w:before="100" w:beforeAutospacing="1" w:after="100" w:afterAutospacing="1"/>
+        <w:divId w:val="737291578"/>
+        <w:rPr>
+          <w:rFonts w:ascii="Consolas" w:hAnsi="Consolas"/>
+          <w:sz w:val="17"/>
+          <w:szCs w:val="17"/>
+        </w:rPr>
+      </w:pPr>
+      <w:r>
+        <w:rPr>
+          <w:rFonts w:ascii="Consolas" w:hAnsi="Consolas"/>
+          <w:color w:val="666600"/>
+          <w:sz w:val="17"/>
+          <w:szCs w:val="17"/>
+        </w:rPr>
+        <w:t>}</w:t>
       </w:r>
     </w:p>
     <w:p>
@@ -2526,6 +3697,232 @@
     </w:lvl>
   </w:abstractNum>
   <w:abstractNum w:abstractNumId="1" w15:restartNumberingAfterBreak="0">
+    <w:nsid w:val="30573D7F"/>
+    <w:multiLevelType w:val="multilevel"/>
+    <w:tmpl w:val="F34A26A2"/>
+    <w:lvl w:ilvl="0">
+      <w:start w:val="1"/>
+      <w:numFmt w:val="decimal"/>
+      <w:lvlText w:val="%1."/>
+      <w:lvlJc w:val="left"/>
+      <w:pPr>
+        <w:tabs>
+          <w:tab w:val="num" w:pos="720"/>
+        </w:tabs>
+        <w:ind w:left="720" w:hanging="360"/>
+      </w:pPr>
+    </w:lvl>
+    <w:lvl w:ilvl="1" w:tentative="1">
+      <w:start w:val="1"/>
+      <w:numFmt w:val="decimal"/>
+      <w:lvlText w:val="%2."/>
+      <w:lvlJc w:val="left"/>
+      <w:pPr>
+        <w:tabs>
+          <w:tab w:val="num" w:pos="1440"/>
+        </w:tabs>
+        <w:ind w:left="1440" w:hanging="360"/>
+      </w:pPr>
+    </w:lvl>
+    <w:lvl w:ilvl="2" w:tentative="1">
+      <w:start w:val="1"/>
+      <w:numFmt w:val="decimal"/>
+      <w:lvlText w:val="%3."/>
+      <w:lvlJc w:val="left"/>
+      <w:pPr>
+        <w:tabs>
+          <w:tab w:val="num" w:pos="2160"/>
+        </w:tabs>
+        <w:ind w:left="2160" w:hanging="360"/>
+      </w:pPr>
+    </w:lvl>
+    <w:lvl w:ilvl="3" w:tentative="1">
+      <w:start w:val="1"/>
+      <w:numFmt w:val="decimal"/>
+      <w:lvlText w:val="%4."/>
+      <w:lvlJc w:val="left"/>
+      <w:pPr>
+        <w:tabs>
+          <w:tab w:val="num" w:pos="2880"/>
+        </w:tabs>
+        <w:ind w:left="2880" w:hanging="360"/>
+      </w:pPr>
+    </w:lvl>
+    <w:lvl w:ilvl="4" w:tentative="1">
+      <w:start w:val="1"/>
+      <w:numFmt w:val="decimal"/>
+      <w:lvlText w:val="%5."/>
+      <w:lvlJc w:val="left"/>
+      <w:pPr>
+        <w:tabs>
+          <w:tab w:val="num" w:pos="3600"/>
+        </w:tabs>
+        <w:ind w:left="3600" w:hanging="360"/>
+      </w:pPr>
+    </w:lvl>
+    <w:lvl w:ilvl="5" w:tentative="1">
+      <w:start w:val="1"/>
+      <w:numFmt w:val="decimal"/>
+      <w:lvlText w:val="%6."/>
+      <w:lvlJc w:val="left"/>
+      <w:pPr>
+        <w:tabs>
+          <w:tab w:val="num" w:pos="4320"/>
+        </w:tabs>
+        <w:ind w:left="4320" w:hanging="360"/>
+      </w:pPr>
+    </w:lvl>
+    <w:lvl w:ilvl="6" w:tentative="1">
+      <w:start w:val="1"/>
+      <w:numFmt w:val="decimal"/>
+      <w:lvlText w:val="%7."/>
+      <w:lvlJc w:val="left"/>
+      <w:pPr>
+        <w:tabs>
+          <w:tab w:val="num" w:pos="5040"/>
+        </w:tabs>
+        <w:ind w:left="5040" w:hanging="360"/>
+      </w:pPr>
+    </w:lvl>
+    <w:lvl w:ilvl="7" w:tentative="1">
+      <w:start w:val="1"/>
+      <w:numFmt w:val="decimal"/>
+      <w:lvlText w:val="%8."/>
+      <w:lvlJc w:val="left"/>
+      <w:pPr>
+        <w:tabs>
+          <w:tab w:val="num" w:pos="5760"/>
+        </w:tabs>
+        <w:ind w:left="5760" w:hanging="360"/>
+      </w:pPr>
+    </w:lvl>
+    <w:lvl w:ilvl="8" w:tentative="1">
+      <w:start w:val="1"/>
+      <w:numFmt w:val="decimal"/>
+      <w:lvlText w:val="%9."/>
+      <w:lvlJc w:val="left"/>
+      <w:pPr>
+        <w:tabs>
+          <w:tab w:val="num" w:pos="6480"/>
+        </w:tabs>
+        <w:ind w:left="6480" w:hanging="360"/>
+      </w:pPr>
+    </w:lvl>
+  </w:abstractNum>
+  <w:abstractNum w:abstractNumId="2" w15:restartNumberingAfterBreak="0">
+    <w:nsid w:val="3A6C6EDF"/>
+    <w:multiLevelType w:val="multilevel"/>
+    <w:tmpl w:val="5CB609EE"/>
+    <w:lvl w:ilvl="0">
+      <w:start w:val="1"/>
+      <w:numFmt w:val="decimal"/>
+      <w:lvlText w:val="%1."/>
+      <w:lvlJc w:val="left"/>
+      <w:pPr>
+        <w:tabs>
+          <w:tab w:val="num" w:pos="720"/>
+        </w:tabs>
+        <w:ind w:left="720" w:hanging="360"/>
+      </w:pPr>
+    </w:lvl>
+    <w:lvl w:ilvl="1" w:tentative="1">
+      <w:start w:val="1"/>
+      <w:numFmt w:val="decimal"/>
+      <w:lvlText w:val="%2."/>
+      <w:lvlJc w:val="left"/>
+      <w:pPr>
+        <w:tabs>
+          <w:tab w:val="num" w:pos="1440"/>
+        </w:tabs>
+        <w:ind w:left="1440" w:hanging="360"/>
+      </w:pPr>
+    </w:lvl>
+    <w:lvl w:ilvl="2" w:tentative="1">
+      <w:start w:val="1"/>
+      <w:numFmt w:val="decimal"/>
+      <w:lvlText w:val="%3."/>
+      <w:lvlJc w:val="left"/>
+      <w:pPr>
+        <w:tabs>
+          <w:tab w:val="num" w:pos="2160"/>
+        </w:tabs>
+        <w:ind w:left="2160" w:hanging="360"/>
+      </w:pPr>
+    </w:lvl>
+    <w:lvl w:ilvl="3" w:tentative="1">
+      <w:start w:val="1"/>
+      <w:numFmt w:val="decimal"/>
+      <w:lvlText w:val="%4."/>
+      <w:lvlJc w:val="left"/>
+      <w:pPr>
+        <w:tabs>
+          <w:tab w:val="num" w:pos="2880"/>
+        </w:tabs>
+        <w:ind w:left="2880" w:hanging="360"/>
+      </w:pPr>
+    </w:lvl>
+    <w:lvl w:ilvl="4" w:tentative="1">
+      <w:start w:val="1"/>
+      <w:numFmt w:val="decimal"/>
+      <w:lvlText w:val="%5."/>
+      <w:lvlJc w:val="left"/>
+      <w:pPr>
+        <w:tabs>
+          <w:tab w:val="num" w:pos="3600"/>
+        </w:tabs>
+        <w:ind w:left="3600" w:hanging="360"/>
+      </w:pPr>
+    </w:lvl>
+    <w:lvl w:ilvl="5" w:tentative="1">
+      <w:start w:val="1"/>
+      <w:numFmt w:val="decimal"/>
+      <w:lvlText w:val="%6."/>
+      <w:lvlJc w:val="left"/>
+      <w:pPr>
+        <w:tabs>
+          <w:tab w:val="num" w:pos="4320"/>
+        </w:tabs>
+        <w:ind w:left="4320" w:hanging="360"/>
+      </w:pPr>
+    </w:lvl>
+    <w:lvl w:ilvl="6" w:tentative="1">
+      <w:start w:val="1"/>
+      <w:numFmt w:val="decimal"/>
+      <w:lvlText w:val="%7."/>
+      <w:lvlJc w:val="left"/>
+      <w:pPr>
+        <w:tabs>
+          <w:tab w:val="num" w:pos="5040"/>
+        </w:tabs>
+        <w:ind w:left="5040" w:hanging="360"/>
+      </w:pPr>
+    </w:lvl>
+    <w:lvl w:ilvl="7" w:tentative="1">
+      <w:start w:val="1"/>
+      <w:numFmt w:val="decimal"/>
+      <w:lvlText w:val="%8."/>
+      <w:lvlJc w:val="left"/>
+      <w:pPr>
+        <w:tabs>
+          <w:tab w:val="num" w:pos="5760"/>
+        </w:tabs>
+        <w:ind w:left="5760" w:hanging="360"/>
+      </w:pPr>
+    </w:lvl>
+    <w:lvl w:ilvl="8" w:tentative="1">
+      <w:start w:val="1"/>
+      <w:numFmt w:val="decimal"/>
+      <w:lvlText w:val="%9."/>
+      <w:lvlJc w:val="left"/>
+      <w:pPr>
+        <w:tabs>
+          <w:tab w:val="num" w:pos="6480"/>
+        </w:tabs>
+        <w:ind w:left="6480" w:hanging="360"/>
+      </w:pPr>
+    </w:lvl>
+  </w:abstractNum>
+  <w:abstractNum w:abstractNumId="3" w15:restartNumberingAfterBreak="0">
     <w:nsid w:val="5D317DBC"/>
     <w:multiLevelType w:val="multilevel"/>
     <w:tmpl w:val="F5F67D6A"/>
@@ -2638,7 +4035,120 @@
       </w:pPr>
     </w:lvl>
   </w:abstractNum>
-  <w:abstractNum w:abstractNumId="2" w15:restartNumberingAfterBreak="0">
+  <w:abstractNum w:abstractNumId="4" w15:restartNumberingAfterBreak="0">
+    <w:nsid w:val="628B4097"/>
+    <w:multiLevelType w:val="multilevel"/>
+    <w:tmpl w:val="5142B528"/>
+    <w:lvl w:ilvl="0">
+      <w:start w:val="1"/>
+      <w:numFmt w:val="decimal"/>
+      <w:lvlText w:val="%1."/>
+      <w:lvlJc w:val="left"/>
+      <w:pPr>
+        <w:tabs>
+          <w:tab w:val="num" w:pos="720"/>
+        </w:tabs>
+        <w:ind w:left="720" w:hanging="360"/>
+      </w:pPr>
+    </w:lvl>
+    <w:lvl w:ilvl="1" w:tentative="1">
+      <w:start w:val="1"/>
+      <w:numFmt w:val="decimal"/>
+      <w:lvlText w:val="%2."/>
+      <w:lvlJc w:val="left"/>
+      <w:pPr>
+        <w:tabs>
+          <w:tab w:val="num" w:pos="1440"/>
+        </w:tabs>
+        <w:ind w:left="1440" w:hanging="360"/>
+      </w:pPr>
+    </w:lvl>
+    <w:lvl w:ilvl="2" w:tentative="1">
+      <w:start w:val="1"/>
+      <w:numFmt w:val="decimal"/>
+      <w:lvlText w:val="%3."/>
+      <w:lvlJc w:val="left"/>
+      <w:pPr>
+        <w:tabs>
+          <w:tab w:val="num" w:pos="2160"/>
+        </w:tabs>
+        <w:ind w:left="2160" w:hanging="360"/>
+      </w:pPr>
+    </w:lvl>
+    <w:lvl w:ilvl="3" w:tentative="1">
+      <w:start w:val="1"/>
+      <w:numFmt w:val="decimal"/>
+      <w:lvlText w:val="%4."/>
+      <w:lvlJc w:val="left"/>
+      <w:pPr>
+        <w:tabs>
+          <w:tab w:val="num" w:pos="2880"/>
+        </w:tabs>
+        <w:ind w:left="2880" w:hanging="360"/>
+      </w:pPr>
+    </w:lvl>
+    <w:lvl w:ilvl="4" w:tentative="1">
+      <w:start w:val="1"/>
+      <w:numFmt w:val="decimal"/>
+      <w:lvlText w:val="%5."/>
+      <w:lvlJc w:val="left"/>
+      <w:pPr>
+        <w:tabs>
+          <w:tab w:val="num" w:pos="3600"/>
+        </w:tabs>
+        <w:ind w:left="3600" w:hanging="360"/>
+      </w:pPr>
+    </w:lvl>
+    <w:lvl w:ilvl="5" w:tentative="1">
+      <w:start w:val="1"/>
+      <w:numFmt w:val="decimal"/>
+      <w:lvlText w:val="%6."/>
+      <w:lvlJc w:val="left"/>
+      <w:pPr>
+        <w:tabs>
+          <w:tab w:val="num" w:pos="4320"/>
+        </w:tabs>
+        <w:ind w:left="4320" w:hanging="360"/>
+      </w:pPr>
+    </w:lvl>
+    <w:lvl w:ilvl="6" w:tentative="1">
+      <w:start w:val="1"/>
+      <w:numFmt w:val="decimal"/>
+      <w:lvlText w:val="%7."/>
+      <w:lvlJc w:val="left"/>
+      <w:pPr>
+        <w:tabs>
+          <w:tab w:val="num" w:pos="5040"/>
+        </w:tabs>
+        <w:ind w:left="5040" w:hanging="360"/>
+      </w:pPr>
+    </w:lvl>
+    <w:lvl w:ilvl="7" w:tentative="1">
+      <w:start w:val="1"/>
+      <w:numFmt w:val="decimal"/>
+      <w:lvlText w:val="%8."/>
+      <w:lvlJc w:val="left"/>
+      <w:pPr>
+        <w:tabs>
+          <w:tab w:val="num" w:pos="5760"/>
+        </w:tabs>
+        <w:ind w:left="5760" w:hanging="360"/>
+      </w:pPr>
+    </w:lvl>
+    <w:lvl w:ilvl="8" w:tentative="1">
+      <w:start w:val="1"/>
+      <w:numFmt w:val="decimal"/>
+      <w:lvlText w:val="%9."/>
+      <w:lvlJc w:val="left"/>
+      <w:pPr>
+        <w:tabs>
+          <w:tab w:val="num" w:pos="6480"/>
+        </w:tabs>
+        <w:ind w:left="6480" w:hanging="360"/>
+      </w:pPr>
+    </w:lvl>
+  </w:abstractNum>
+  <w:abstractNum w:abstractNumId="5" w15:restartNumberingAfterBreak="0">
     <w:nsid w:val="7B610D1A"/>
     <w:multiLevelType w:val="multilevel"/>
     <w:tmpl w:val="C290850A"/>
@@ -2755,10 +4265,19 @@
     <w:abstractNumId w:val="0"/>
   </w:num>
   <w:num w:numId="2">
+    <w:abstractNumId w:val="3"/>
+  </w:num>
+  <w:num w:numId="3">
+    <w:abstractNumId w:val="5"/>
+  </w:num>
+  <w:num w:numId="4">
     <w:abstractNumId w:val="1"/>
   </w:num>
-  <w:num w:numId="3">
+  <w:num w:numId="5">
     <w:abstractNumId w:val="2"/>
+  </w:num>
+  <w:num w:numId="6">
+    <w:abstractNumId w:val="4"/>
   </w:num>
 </w:numbering>
 </file>
@@ -3282,6 +4801,22 @@
       <w:szCs w:val="20"/>
     </w:rPr>
   </w:style>
+  <w:style w:type="paragraph" w:styleId="NormalWeb">
+    <w:name w:val="Normal (Web)"/>
+    <w:basedOn w:val="Normal"/>
+    <w:uiPriority w:val="99"/>
+    <w:semiHidden/>
+    <w:unhideWhenUsed/>
+    <w:rsid w:val="00912EFD"/>
+    <w:pPr>
+      <w:spacing w:before="100" w:beforeAutospacing="1" w:after="100" w:afterAutospacing="1" w:line="240" w:lineRule="auto"/>
+    </w:pPr>
+    <w:rPr>
+      <w:rFonts w:ascii="Times New Roman" w:eastAsia="Times New Roman" w:hAnsi="Times New Roman" w:cs="Times New Roman"/>
+      <w:sz w:val="24"/>
+      <w:szCs w:val="24"/>
+    </w:rPr>
+  </w:style>
 </w:styles>
 </file>
 

</xml_diff>